<commit_message>
Inhoudsopgave voor makkelijk info zoeken tijdens tentamen
</commit_message>
<xml_diff>
--- a/tentamen voorbereidingen/Slides/Contents.docx
+++ b/tentamen voorbereidingen/Slides/Contents.docx
@@ -755,38 +755,795 @@
         </w:rPr>
         <w:t>78</w:t>
       </w:r>
+      <w:r>
+        <w:rPr>
+          <w:lang w:val="en-GB"/>
+        </w:rPr>
+        <w:t>)</w:t>
+      </w:r>
+    </w:p>
+    <w:p>
+      <w:pPr>
+        <w:spacing w:after="0"/>
+        <w:rPr>
+          <w:b/>
+          <w:lang w:val="en-GB"/>
+        </w:rPr>
+      </w:pPr>
+      <w:r>
+        <w:rPr>
+          <w:b/>
+          <w:lang w:val="en-GB"/>
+        </w:rPr>
+        <w:t>Lecture 7 (query optimization):</w:t>
+      </w:r>
+    </w:p>
+    <w:p>
+      <w:pPr>
+        <w:pStyle w:val="ListParagraph"/>
+        <w:numPr>
+          <w:ilvl w:val="0"/>
+          <w:numId w:val="5"/>
+        </w:numPr>
+        <w:rPr>
+          <w:b/>
+          <w:lang w:val="en-GB"/>
+        </w:rPr>
+      </w:pPr>
+      <w:r>
+        <w:rPr>
+          <w:lang w:val="en-GB"/>
+        </w:rPr>
+        <w:t>Administration/recap (1-5)</w:t>
+      </w:r>
+      <w:r>
+        <w:rPr>
+          <w:b/>
+          <w:lang w:val="en-GB"/>
+        </w:rPr>
+        <w:t xml:space="preserve"> </w:t>
+      </w:r>
+    </w:p>
+    <w:p>
+      <w:pPr>
+        <w:pStyle w:val="ListParagraph"/>
+        <w:numPr>
+          <w:ilvl w:val="0"/>
+          <w:numId w:val="5"/>
+        </w:numPr>
+        <w:rPr>
+          <w:b/>
+          <w:lang w:val="en-GB"/>
+        </w:rPr>
+      </w:pPr>
+      <w:r>
+        <w:rPr>
+          <w:lang w:val="en-GB"/>
+        </w:rPr>
+        <w:t>Query parsing (6-</w:t>
+      </w:r>
+      <w:r>
+        <w:rPr>
+          <w:lang w:val="en-GB"/>
+        </w:rPr>
+        <w:t>13)</w:t>
+      </w:r>
+    </w:p>
+    <w:p>
+      <w:pPr>
+        <w:pStyle w:val="ListParagraph"/>
+        <w:numPr>
+          <w:ilvl w:val="0"/>
+          <w:numId w:val="5"/>
+        </w:numPr>
+        <w:rPr>
+          <w:b/>
+          <w:lang w:val="en-GB"/>
+        </w:rPr>
+      </w:pPr>
+      <w:r>
+        <w:rPr>
+          <w:lang w:val="en-GB"/>
+        </w:rPr>
+        <w:t>Logical</w:t>
+      </w:r>
+      <w:r>
+        <w:rPr>
+          <w:lang w:val="en-GB"/>
+        </w:rPr>
+        <w:t xml:space="preserve"> optimization (14-</w:t>
+      </w:r>
+      <w:r>
+        <w:rPr>
+          <w:lang w:val="en-GB"/>
+        </w:rPr>
+        <w:t>32)</w:t>
+      </w:r>
+    </w:p>
+    <w:p>
+      <w:pPr>
+        <w:pStyle w:val="ListParagraph"/>
+        <w:numPr>
+          <w:ilvl w:val="0"/>
+          <w:numId w:val="5"/>
+        </w:numPr>
+        <w:rPr>
+          <w:b/>
+          <w:lang w:val="en-GB"/>
+        </w:rPr>
+      </w:pPr>
+      <w:r>
+        <w:rPr>
+          <w:lang w:val="en-GB"/>
+        </w:rPr>
+        <w:t>Physical optimization (33-</w:t>
+      </w:r>
+      <w:r>
+        <w:rPr>
+          <w:lang w:val="en-GB"/>
+        </w:rPr>
+        <w:t>38)</w:t>
+      </w:r>
+    </w:p>
+    <w:p>
+      <w:pPr>
+        <w:pStyle w:val="ListParagraph"/>
+        <w:numPr>
+          <w:ilvl w:val="0"/>
+          <w:numId w:val="5"/>
+        </w:numPr>
+        <w:rPr>
+          <w:b/>
+          <w:lang w:val="en-GB"/>
+        </w:rPr>
+      </w:pPr>
+      <w:r>
+        <w:rPr>
+          <w:lang w:val="en-GB"/>
+        </w:rPr>
+        <w:t>Dynamic-programming algorithm (</w:t>
+      </w:r>
+      <w:r>
+        <w:rPr>
+          <w:lang w:val="en-GB"/>
+        </w:rPr>
+        <w:t>39-40)</w:t>
+      </w:r>
+    </w:p>
+    <w:p>
+      <w:pPr>
+        <w:pStyle w:val="ListParagraph"/>
+        <w:numPr>
+          <w:ilvl w:val="0"/>
+          <w:numId w:val="5"/>
+        </w:numPr>
+        <w:rPr>
+          <w:b/>
+          <w:lang w:val="en-GB"/>
+        </w:rPr>
+      </w:pPr>
+      <w:r>
+        <w:rPr>
+          <w:lang w:val="en-GB"/>
+        </w:rPr>
+        <w:t>Optimization in System R (</w:t>
+      </w:r>
+      <w:r>
+        <w:rPr>
+          <w:lang w:val="en-GB"/>
+        </w:rPr>
+        <w:t>41-54)</w:t>
+      </w:r>
+    </w:p>
+    <w:p>
+      <w:pPr>
+        <w:spacing w:after="0"/>
+        <w:rPr>
+          <w:b/>
+          <w:lang w:val="en-GB"/>
+        </w:rPr>
+      </w:pPr>
+      <w:r>
+        <w:rPr>
+          <w:b/>
+          <w:lang w:val="en-GB"/>
+        </w:rPr>
+        <w:t>Lecture 8 (</w:t>
+      </w:r>
+      <w:r>
+        <w:rPr>
+          <w:b/>
+          <w:lang w:val="en-GB"/>
+        </w:rPr>
+        <w:t>Distributed data management):</w:t>
+      </w:r>
+    </w:p>
+    <w:p>
+      <w:pPr>
+        <w:pStyle w:val="ListParagraph"/>
+        <w:numPr>
+          <w:ilvl w:val="0"/>
+          <w:numId w:val="6"/>
+        </w:numPr>
+        <w:rPr>
+          <w:b/>
+          <w:lang w:val="en-GB"/>
+        </w:rPr>
+      </w:pPr>
+      <w:r>
+        <w:rPr>
+          <w:lang w:val="en-GB"/>
+        </w:rPr>
+        <w:t>Administration/recap (1-</w:t>
+      </w:r>
+      <w:r>
+        <w:rPr>
+          <w:lang w:val="en-GB"/>
+        </w:rPr>
+        <w:t>6</w:t>
+      </w:r>
+      <w:r>
+        <w:rPr>
+          <w:lang w:val="en-GB"/>
+        </w:rPr>
+        <w:t>)</w:t>
+      </w:r>
+      <w:r>
+        <w:rPr>
+          <w:b/>
+          <w:lang w:val="en-GB"/>
+        </w:rPr>
+        <w:t xml:space="preserve"> </w:t>
+      </w:r>
+    </w:p>
+    <w:p>
+      <w:pPr>
+        <w:pStyle w:val="ListParagraph"/>
+        <w:numPr>
+          <w:ilvl w:val="0"/>
+          <w:numId w:val="6"/>
+        </w:numPr>
+        <w:rPr>
+          <w:b/>
+          <w:lang w:val="en-GB"/>
+        </w:rPr>
+      </w:pPr>
+      <w:r>
+        <w:rPr>
+          <w:lang w:val="en-GB"/>
+        </w:rPr>
+        <w:t>Distribution of resources (7-</w:t>
+      </w:r>
+      <w:r>
+        <w:rPr>
+          <w:lang w:val="en-GB"/>
+        </w:rPr>
+        <w:t>12)</w:t>
+      </w:r>
+    </w:p>
+    <w:p>
+      <w:pPr>
+        <w:pStyle w:val="ListParagraph"/>
+        <w:numPr>
+          <w:ilvl w:val="0"/>
+          <w:numId w:val="6"/>
+        </w:numPr>
+        <w:rPr>
+          <w:b/>
+          <w:lang w:val="en-GB"/>
+        </w:rPr>
+      </w:pPr>
+      <w:r>
+        <w:rPr>
+          <w:lang w:val="en-GB"/>
+        </w:rPr>
+        <w:t>Parallel DBMSs (13-</w:t>
+      </w:r>
+      <w:r>
+        <w:rPr>
+          <w:lang w:val="en-GB"/>
+        </w:rPr>
+        <w:t>28)</w:t>
+      </w:r>
+    </w:p>
+    <w:p>
+      <w:pPr>
+        <w:pStyle w:val="ListParagraph"/>
+        <w:numPr>
+          <w:ilvl w:val="0"/>
+          <w:numId w:val="6"/>
+        </w:numPr>
+        <w:rPr>
+          <w:b/>
+          <w:lang w:val="en-GB"/>
+        </w:rPr>
+      </w:pPr>
+      <w:r>
+        <w:rPr>
+          <w:lang w:val="en-GB"/>
+        </w:rPr>
+        <w:lastRenderedPageBreak/>
+        <w:t>Distributed DBMSs (29-</w:t>
+      </w:r>
+      <w:r>
+        <w:rPr>
+          <w:lang w:val="en-GB"/>
+        </w:rPr>
+        <w:t>79</w:t>
+      </w:r>
+      <w:r>
+        <w:rPr>
+          <w:lang w:val="en-GB"/>
+        </w:rPr>
+        <w:t>)</w:t>
+      </w:r>
+    </w:p>
+    <w:p>
+      <w:pPr>
+        <w:spacing w:after="0"/>
+        <w:rPr>
+          <w:b/>
+          <w:lang w:val="en-GB"/>
+        </w:rPr>
+      </w:pPr>
+      <w:r>
+        <w:rPr>
+          <w:b/>
+          <w:lang w:val="en-GB"/>
+        </w:rPr>
+        <w:t>Lecture 9 (Transaction management):</w:t>
+      </w:r>
+    </w:p>
+    <w:p>
+      <w:pPr>
+        <w:pStyle w:val="ListParagraph"/>
+        <w:numPr>
+          <w:ilvl w:val="0"/>
+          <w:numId w:val="7"/>
+        </w:numPr>
+        <w:rPr>
+          <w:b/>
+          <w:lang w:val="en-GB"/>
+        </w:rPr>
+      </w:pPr>
+      <w:r>
+        <w:rPr>
+          <w:lang w:val="en-GB"/>
+        </w:rPr>
+        <w:t>Administration/recap (1-</w:t>
+      </w:r>
+      <w:r>
+        <w:rPr>
+          <w:lang w:val="en-GB"/>
+        </w:rPr>
+        <w:t>3</w:t>
+      </w:r>
+      <w:r>
+        <w:rPr>
+          <w:lang w:val="en-GB"/>
+        </w:rPr>
+        <w:t>)</w:t>
+      </w:r>
+      <w:r>
+        <w:rPr>
+          <w:b/>
+          <w:lang w:val="en-GB"/>
+        </w:rPr>
+        <w:t xml:space="preserve"> </w:t>
+      </w:r>
+    </w:p>
+    <w:p>
+      <w:pPr>
+        <w:pStyle w:val="ListParagraph"/>
+        <w:numPr>
+          <w:ilvl w:val="0"/>
+          <w:numId w:val="7"/>
+        </w:numPr>
+        <w:rPr>
+          <w:b/>
+          <w:lang w:val="en-GB"/>
+        </w:rPr>
+      </w:pPr>
+      <w:r>
+        <w:rPr>
+          <w:lang w:val="en-GB"/>
+        </w:rPr>
+        <w:t>Transactions (4-</w:t>
+      </w:r>
+      <w:r>
+        <w:rPr>
+          <w:lang w:val="en-GB"/>
+        </w:rPr>
+        <w:t>15)</w:t>
+      </w:r>
+    </w:p>
+    <w:p>
+      <w:pPr>
+        <w:pStyle w:val="ListParagraph"/>
+        <w:numPr>
+          <w:ilvl w:val="0"/>
+          <w:numId w:val="7"/>
+        </w:numPr>
+        <w:rPr>
+          <w:b/>
+          <w:lang w:val="en-GB"/>
+        </w:rPr>
+      </w:pPr>
+      <w:r>
+        <w:rPr>
+          <w:lang w:val="en-GB"/>
+        </w:rPr>
+        <w:t>Recovery management (</w:t>
+      </w:r>
+      <w:r>
+        <w:rPr>
+          <w:lang w:val="en-GB"/>
+        </w:rPr>
+        <w:t>16-</w:t>
+      </w:r>
+      <w:r>
+        <w:rPr>
+          <w:lang w:val="en-GB"/>
+        </w:rPr>
+        <w:t>22)</w:t>
+      </w:r>
+    </w:p>
+    <w:p>
+      <w:pPr>
+        <w:pStyle w:val="ListParagraph"/>
+        <w:numPr>
+          <w:ilvl w:val="0"/>
+          <w:numId w:val="7"/>
+        </w:numPr>
+        <w:rPr>
+          <w:b/>
+          <w:lang w:val="en-GB"/>
+        </w:rPr>
+      </w:pPr>
+      <w:r>
+        <w:rPr>
+          <w:lang w:val="en-GB"/>
+        </w:rPr>
+        <w:t>Concurrency control (</w:t>
+      </w:r>
+      <w:r>
+        <w:rPr>
+          <w:lang w:val="en-GB"/>
+        </w:rPr>
+        <w:t>23-</w:t>
+      </w:r>
+      <w:r>
+        <w:rPr>
+          <w:lang w:val="en-GB"/>
+        </w:rPr>
+        <w:t>56)</w:t>
+      </w:r>
+    </w:p>
+    <w:p>
+      <w:pPr>
+        <w:spacing w:after="0"/>
+        <w:rPr>
+          <w:b/>
+          <w:lang w:val="en-GB"/>
+        </w:rPr>
+      </w:pPr>
+      <w:r>
+        <w:rPr>
+          <w:b/>
+          <w:lang w:val="en-GB"/>
+        </w:rPr>
+        <w:t>Lecture 10 (</w:t>
+      </w:r>
+      <w:r>
+        <w:rPr>
+          <w:b/>
+          <w:lang w:val="en-GB"/>
+        </w:rPr>
+        <w:t>NoSQL, Graphs and Linked Data):</w:t>
+      </w:r>
+    </w:p>
+    <w:p>
+      <w:pPr>
+        <w:pStyle w:val="ListParagraph"/>
+        <w:numPr>
+          <w:ilvl w:val="0"/>
+          <w:numId w:val="8"/>
+        </w:numPr>
+        <w:rPr>
+          <w:b/>
+          <w:lang w:val="en-GB"/>
+        </w:rPr>
+      </w:pPr>
+      <w:r>
+        <w:rPr>
+          <w:lang w:val="en-GB"/>
+        </w:rPr>
+        <w:t>Administration/recap (1-</w:t>
+      </w:r>
+      <w:r>
+        <w:rPr>
+          <w:lang w:val="en-GB"/>
+        </w:rPr>
+        <w:t>5</w:t>
+      </w:r>
+      <w:r>
+        <w:rPr>
+          <w:lang w:val="en-GB"/>
+        </w:rPr>
+        <w:t>)</w:t>
+      </w:r>
+      <w:r>
+        <w:rPr>
+          <w:b/>
+          <w:lang w:val="en-GB"/>
+        </w:rPr>
+        <w:t xml:space="preserve"> </w:t>
+      </w:r>
+    </w:p>
+    <w:p>
+      <w:pPr>
+        <w:pStyle w:val="ListParagraph"/>
+        <w:numPr>
+          <w:ilvl w:val="0"/>
+          <w:numId w:val="8"/>
+        </w:numPr>
+        <w:rPr>
+          <w:lang w:val="en-GB"/>
+        </w:rPr>
+      </w:pPr>
+      <w:r>
+        <w:rPr>
+          <w:lang w:val="en-GB"/>
+        </w:rPr>
+        <w:t>Introduction in l</w:t>
+      </w:r>
+      <w:r>
+        <w:rPr>
+          <w:lang w:val="en-GB"/>
+        </w:rPr>
+        <w:t xml:space="preserve">inked and </w:t>
+      </w:r>
+      <w:r>
+        <w:rPr>
+          <w:lang w:val="en-GB"/>
+        </w:rPr>
+        <w:t>graph data</w:t>
+      </w:r>
+      <w:r>
+        <w:rPr>
+          <w:lang w:val="en-GB"/>
+        </w:rPr>
+        <w:t xml:space="preserve"> (6-</w:t>
+      </w:r>
+      <w:r>
+        <w:rPr>
+          <w:lang w:val="en-GB"/>
+        </w:rPr>
+        <w:t>20)</w:t>
+      </w:r>
+    </w:p>
+    <w:p>
+      <w:pPr>
+        <w:pStyle w:val="ListParagraph"/>
+        <w:numPr>
+          <w:ilvl w:val="0"/>
+          <w:numId w:val="8"/>
+        </w:numPr>
+        <w:rPr>
+          <w:lang w:val="en-GB"/>
+        </w:rPr>
+      </w:pPr>
+      <w:r>
+        <w:rPr>
+          <w:lang w:val="en-GB"/>
+        </w:rPr>
+        <w:t>M</w:t>
+      </w:r>
+      <w:r>
+        <w:rPr>
+          <w:lang w:val="en-GB"/>
+        </w:rPr>
+        <w:t>odels for graph and linked data</w:t>
+      </w:r>
+      <w:r>
+        <w:rPr>
+          <w:lang w:val="en-GB"/>
+        </w:rPr>
+        <w:t xml:space="preserve"> (21-</w:t>
+      </w:r>
+      <w:r>
+        <w:rPr>
+          <w:lang w:val="en-GB"/>
+        </w:rPr>
+        <w:t>57</w:t>
+      </w:r>
+      <w:r>
+        <w:rPr>
+          <w:lang w:val="en-GB"/>
+        </w:rPr>
+        <w:t>)</w:t>
+      </w:r>
+    </w:p>
+    <w:p>
+      <w:pPr>
+        <w:pStyle w:val="ListParagraph"/>
+        <w:numPr>
+          <w:ilvl w:val="0"/>
+          <w:numId w:val="8"/>
+        </w:numPr>
+        <w:rPr>
+          <w:lang w:val="en-GB"/>
+        </w:rPr>
+      </w:pPr>
+      <w:r>
+        <w:rPr>
+          <w:lang w:val="en-GB"/>
+        </w:rPr>
+        <w:t>Quer</w:t>
+      </w:r>
+      <w:r>
+        <w:rPr>
+          <w:lang w:val="en-GB"/>
+        </w:rPr>
+        <w:t>ying over graph and linked data</w:t>
+      </w:r>
+      <w:r>
+        <w:rPr>
+          <w:lang w:val="en-GB"/>
+        </w:rPr>
+        <w:t xml:space="preserve"> (</w:t>
+      </w:r>
+      <w:r>
+        <w:rPr>
+          <w:lang w:val="en-GB"/>
+        </w:rPr>
+        <w:t>58-</w:t>
+      </w:r>
+      <w:r>
+        <w:rPr>
+          <w:lang w:val="en-GB"/>
+        </w:rPr>
+        <w:t>121)</w:t>
+      </w:r>
+    </w:p>
+    <w:p>
+      <w:pPr>
+        <w:spacing w:after="0"/>
+        <w:rPr>
+          <w:b/>
+          <w:lang w:val="en-GB"/>
+        </w:rPr>
+      </w:pPr>
+      <w:r>
+        <w:rPr>
+          <w:b/>
+          <w:lang w:val="en-GB"/>
+        </w:rPr>
+        <w:t>Lecture 11 (Database t</w:t>
+      </w:r>
+      <w:r>
+        <w:rPr>
+          <w:b/>
+          <w:lang w:val="en-GB"/>
+        </w:rPr>
+        <w:t>uning</w:t>
+      </w:r>
+      <w:r>
+        <w:rPr>
+          <w:b/>
+          <w:lang w:val="en-GB"/>
+        </w:rPr>
+        <w:t xml:space="preserve"> and course review):</w:t>
+      </w:r>
+      <w:r>
+        <w:rPr>
+          <w:b/>
+          <w:lang w:val="en-GB"/>
+        </w:rPr>
+        <w:t xml:space="preserve"> </w:t>
+      </w:r>
+    </w:p>
+    <w:p>
+      <w:pPr>
+        <w:pStyle w:val="ListParagraph"/>
+        <w:numPr>
+          <w:ilvl w:val="0"/>
+          <w:numId w:val="8"/>
+        </w:numPr>
+        <w:rPr>
+          <w:b/>
+          <w:lang w:val="en-GB"/>
+        </w:rPr>
+      </w:pPr>
+      <w:r>
+        <w:rPr>
+          <w:lang w:val="en-GB"/>
+        </w:rPr>
+        <w:t>Administration/recap (1-</w:t>
+      </w:r>
+      <w:r>
+        <w:rPr>
+          <w:lang w:val="en-GB"/>
+        </w:rPr>
+        <w:t>2</w:t>
+      </w:r>
+      <w:r>
+        <w:rPr>
+          <w:lang w:val="en-GB"/>
+        </w:rPr>
+        <w:t>)</w:t>
+      </w:r>
+      <w:r>
+        <w:rPr>
+          <w:b/>
+          <w:lang w:val="en-GB"/>
+        </w:rPr>
+        <w:t xml:space="preserve"> </w:t>
+      </w:r>
+    </w:p>
+    <w:p>
+      <w:pPr>
+        <w:pStyle w:val="ListParagraph"/>
+        <w:numPr>
+          <w:ilvl w:val="0"/>
+          <w:numId w:val="8"/>
+        </w:numPr>
+        <w:rPr>
+          <w:b/>
+          <w:lang w:val="en-GB"/>
+        </w:rPr>
+      </w:pPr>
+      <w:r>
+        <w:rPr>
+          <w:lang w:val="en-GB"/>
+        </w:rPr>
+        <w:t>Database tuning (3-</w:t>
+      </w:r>
+      <w:r>
+        <w:rPr>
+          <w:lang w:val="en-GB"/>
+        </w:rPr>
+        <w:t>23)</w:t>
+      </w:r>
+    </w:p>
+    <w:p>
+      <w:pPr>
+        <w:pStyle w:val="ListParagraph"/>
+        <w:numPr>
+          <w:ilvl w:val="0"/>
+          <w:numId w:val="8"/>
+        </w:numPr>
+        <w:rPr>
+          <w:b/>
+          <w:lang w:val="en-GB"/>
+        </w:rPr>
+      </w:pPr>
+      <w:r>
+        <w:rPr>
+          <w:lang w:val="en-GB"/>
+        </w:rPr>
+        <w:t>Course review</w:t>
+      </w:r>
+      <w:r>
+        <w:rPr>
+          <w:lang w:val="en-GB"/>
+        </w:rPr>
+        <w:t>/old final exam</w:t>
+      </w:r>
+      <w:r>
+        <w:rPr>
+          <w:lang w:val="en-GB"/>
+        </w:rPr>
+        <w:t xml:space="preserve"> (24-</w:t>
+      </w:r>
+      <w:r>
+        <w:rPr>
+          <w:lang w:val="en-GB"/>
+        </w:rPr>
+        <w:t>30)</w:t>
+      </w:r>
       <w:bookmarkStart w:id="0" w:name="_GoBack"/>
       <w:bookmarkEnd w:id="0"/>
-      <w:r>
-        <w:rPr>
-          <w:lang w:val="en-GB"/>
-        </w:rPr>
-        <w:t>)</w:t>
-      </w:r>
-    </w:p>
-    <w:p>
-      <w:pPr>
-        <w:rPr>
-          <w:b/>
-          <w:lang w:val="en-GB"/>
-        </w:rPr>
-      </w:pPr>
-    </w:p>
-    <w:p>
-      <w:pPr>
-        <w:rPr>
-          <w:b/>
-          <w:lang w:val="en-GB"/>
-        </w:rPr>
-      </w:pPr>
-    </w:p>
-    <w:p>
-      <w:pPr>
-        <w:rPr>
-          <w:b/>
-          <w:lang w:val="en-GB"/>
-        </w:rPr>
-      </w:pPr>
     </w:p>
     <w:p>
       <w:pPr>
@@ -1036,6 +1793,458 @@
     </w:lvl>
   </w:abstractNum>
   <w:abstractNum w:abstractNumId="2">
+    <w:nsid w:val="1AFA1F9F"/>
+    <w:multiLevelType w:val="hybridMultilevel"/>
+    <w:tmpl w:val="BF1AD1B8"/>
+    <w:lvl w:ilvl="0" w:tplc="04130001">
+      <w:start w:val="1"/>
+      <w:numFmt w:val="bullet"/>
+      <w:lvlText w:val=""/>
+      <w:lvlJc w:val="left"/>
+      <w:pPr>
+        <w:ind w:left="720" w:hanging="360"/>
+      </w:pPr>
+      <w:rPr>
+        <w:rFonts w:ascii="Symbol" w:hAnsi="Symbol" w:hint="default"/>
+      </w:rPr>
+    </w:lvl>
+    <w:lvl w:ilvl="1" w:tplc="04130003" w:tentative="1">
+      <w:start w:val="1"/>
+      <w:numFmt w:val="bullet"/>
+      <w:lvlText w:val="o"/>
+      <w:lvlJc w:val="left"/>
+      <w:pPr>
+        <w:ind w:left="1440" w:hanging="360"/>
+      </w:pPr>
+      <w:rPr>
+        <w:rFonts w:ascii="Courier New" w:hAnsi="Courier New" w:cs="Courier New" w:hint="default"/>
+      </w:rPr>
+    </w:lvl>
+    <w:lvl w:ilvl="2" w:tplc="04130005" w:tentative="1">
+      <w:start w:val="1"/>
+      <w:numFmt w:val="bullet"/>
+      <w:lvlText w:val=""/>
+      <w:lvlJc w:val="left"/>
+      <w:pPr>
+        <w:ind w:left="2160" w:hanging="360"/>
+      </w:pPr>
+      <w:rPr>
+        <w:rFonts w:ascii="Wingdings" w:hAnsi="Wingdings" w:hint="default"/>
+      </w:rPr>
+    </w:lvl>
+    <w:lvl w:ilvl="3" w:tplc="04130001" w:tentative="1">
+      <w:start w:val="1"/>
+      <w:numFmt w:val="bullet"/>
+      <w:lvlText w:val=""/>
+      <w:lvlJc w:val="left"/>
+      <w:pPr>
+        <w:ind w:left="2880" w:hanging="360"/>
+      </w:pPr>
+      <w:rPr>
+        <w:rFonts w:ascii="Symbol" w:hAnsi="Symbol" w:hint="default"/>
+      </w:rPr>
+    </w:lvl>
+    <w:lvl w:ilvl="4" w:tplc="04130003" w:tentative="1">
+      <w:start w:val="1"/>
+      <w:numFmt w:val="bullet"/>
+      <w:lvlText w:val="o"/>
+      <w:lvlJc w:val="left"/>
+      <w:pPr>
+        <w:ind w:left="3600" w:hanging="360"/>
+      </w:pPr>
+      <w:rPr>
+        <w:rFonts w:ascii="Courier New" w:hAnsi="Courier New" w:cs="Courier New" w:hint="default"/>
+      </w:rPr>
+    </w:lvl>
+    <w:lvl w:ilvl="5" w:tplc="04130005" w:tentative="1">
+      <w:start w:val="1"/>
+      <w:numFmt w:val="bullet"/>
+      <w:lvlText w:val=""/>
+      <w:lvlJc w:val="left"/>
+      <w:pPr>
+        <w:ind w:left="4320" w:hanging="360"/>
+      </w:pPr>
+      <w:rPr>
+        <w:rFonts w:ascii="Wingdings" w:hAnsi="Wingdings" w:hint="default"/>
+      </w:rPr>
+    </w:lvl>
+    <w:lvl w:ilvl="6" w:tplc="04130001" w:tentative="1">
+      <w:start w:val="1"/>
+      <w:numFmt w:val="bullet"/>
+      <w:lvlText w:val=""/>
+      <w:lvlJc w:val="left"/>
+      <w:pPr>
+        <w:ind w:left="5040" w:hanging="360"/>
+      </w:pPr>
+      <w:rPr>
+        <w:rFonts w:ascii="Symbol" w:hAnsi="Symbol" w:hint="default"/>
+      </w:rPr>
+    </w:lvl>
+    <w:lvl w:ilvl="7" w:tplc="04130003" w:tentative="1">
+      <w:start w:val="1"/>
+      <w:numFmt w:val="bullet"/>
+      <w:lvlText w:val="o"/>
+      <w:lvlJc w:val="left"/>
+      <w:pPr>
+        <w:ind w:left="5760" w:hanging="360"/>
+      </w:pPr>
+      <w:rPr>
+        <w:rFonts w:ascii="Courier New" w:hAnsi="Courier New" w:cs="Courier New" w:hint="default"/>
+      </w:rPr>
+    </w:lvl>
+    <w:lvl w:ilvl="8" w:tplc="04130005" w:tentative="1">
+      <w:start w:val="1"/>
+      <w:numFmt w:val="bullet"/>
+      <w:lvlText w:val=""/>
+      <w:lvlJc w:val="left"/>
+      <w:pPr>
+        <w:ind w:left="6480" w:hanging="360"/>
+      </w:pPr>
+      <w:rPr>
+        <w:rFonts w:ascii="Wingdings" w:hAnsi="Wingdings" w:hint="default"/>
+      </w:rPr>
+    </w:lvl>
+  </w:abstractNum>
+  <w:abstractNum w:abstractNumId="3">
+    <w:nsid w:val="4AC66169"/>
+    <w:multiLevelType w:val="hybridMultilevel"/>
+    <w:tmpl w:val="A73E844C"/>
+    <w:lvl w:ilvl="0" w:tplc="04130001">
+      <w:start w:val="1"/>
+      <w:numFmt w:val="bullet"/>
+      <w:lvlText w:val=""/>
+      <w:lvlJc w:val="left"/>
+      <w:pPr>
+        <w:ind w:left="720" w:hanging="360"/>
+      </w:pPr>
+      <w:rPr>
+        <w:rFonts w:ascii="Symbol" w:hAnsi="Symbol" w:hint="default"/>
+      </w:rPr>
+    </w:lvl>
+    <w:lvl w:ilvl="1" w:tplc="04130003" w:tentative="1">
+      <w:start w:val="1"/>
+      <w:numFmt w:val="bullet"/>
+      <w:lvlText w:val="o"/>
+      <w:lvlJc w:val="left"/>
+      <w:pPr>
+        <w:ind w:left="1440" w:hanging="360"/>
+      </w:pPr>
+      <w:rPr>
+        <w:rFonts w:ascii="Courier New" w:hAnsi="Courier New" w:cs="Courier New" w:hint="default"/>
+      </w:rPr>
+    </w:lvl>
+    <w:lvl w:ilvl="2" w:tplc="04130005" w:tentative="1">
+      <w:start w:val="1"/>
+      <w:numFmt w:val="bullet"/>
+      <w:lvlText w:val=""/>
+      <w:lvlJc w:val="left"/>
+      <w:pPr>
+        <w:ind w:left="2160" w:hanging="360"/>
+      </w:pPr>
+      <w:rPr>
+        <w:rFonts w:ascii="Wingdings" w:hAnsi="Wingdings" w:hint="default"/>
+      </w:rPr>
+    </w:lvl>
+    <w:lvl w:ilvl="3" w:tplc="04130001" w:tentative="1">
+      <w:start w:val="1"/>
+      <w:numFmt w:val="bullet"/>
+      <w:lvlText w:val=""/>
+      <w:lvlJc w:val="left"/>
+      <w:pPr>
+        <w:ind w:left="2880" w:hanging="360"/>
+      </w:pPr>
+      <w:rPr>
+        <w:rFonts w:ascii="Symbol" w:hAnsi="Symbol" w:hint="default"/>
+      </w:rPr>
+    </w:lvl>
+    <w:lvl w:ilvl="4" w:tplc="04130003" w:tentative="1">
+      <w:start w:val="1"/>
+      <w:numFmt w:val="bullet"/>
+      <w:lvlText w:val="o"/>
+      <w:lvlJc w:val="left"/>
+      <w:pPr>
+        <w:ind w:left="3600" w:hanging="360"/>
+      </w:pPr>
+      <w:rPr>
+        <w:rFonts w:ascii="Courier New" w:hAnsi="Courier New" w:cs="Courier New" w:hint="default"/>
+      </w:rPr>
+    </w:lvl>
+    <w:lvl w:ilvl="5" w:tplc="04130005" w:tentative="1">
+      <w:start w:val="1"/>
+      <w:numFmt w:val="bullet"/>
+      <w:lvlText w:val=""/>
+      <w:lvlJc w:val="left"/>
+      <w:pPr>
+        <w:ind w:left="4320" w:hanging="360"/>
+      </w:pPr>
+      <w:rPr>
+        <w:rFonts w:ascii="Wingdings" w:hAnsi="Wingdings" w:hint="default"/>
+      </w:rPr>
+    </w:lvl>
+    <w:lvl w:ilvl="6" w:tplc="04130001" w:tentative="1">
+      <w:start w:val="1"/>
+      <w:numFmt w:val="bullet"/>
+      <w:lvlText w:val=""/>
+      <w:lvlJc w:val="left"/>
+      <w:pPr>
+        <w:ind w:left="5040" w:hanging="360"/>
+      </w:pPr>
+      <w:rPr>
+        <w:rFonts w:ascii="Symbol" w:hAnsi="Symbol" w:hint="default"/>
+      </w:rPr>
+    </w:lvl>
+    <w:lvl w:ilvl="7" w:tplc="04130003" w:tentative="1">
+      <w:start w:val="1"/>
+      <w:numFmt w:val="bullet"/>
+      <w:lvlText w:val="o"/>
+      <w:lvlJc w:val="left"/>
+      <w:pPr>
+        <w:ind w:left="5760" w:hanging="360"/>
+      </w:pPr>
+      <w:rPr>
+        <w:rFonts w:ascii="Courier New" w:hAnsi="Courier New" w:cs="Courier New" w:hint="default"/>
+      </w:rPr>
+    </w:lvl>
+    <w:lvl w:ilvl="8" w:tplc="04130005" w:tentative="1">
+      <w:start w:val="1"/>
+      <w:numFmt w:val="bullet"/>
+      <w:lvlText w:val=""/>
+      <w:lvlJc w:val="left"/>
+      <w:pPr>
+        <w:ind w:left="6480" w:hanging="360"/>
+      </w:pPr>
+      <w:rPr>
+        <w:rFonts w:ascii="Wingdings" w:hAnsi="Wingdings" w:hint="default"/>
+      </w:rPr>
+    </w:lvl>
+  </w:abstractNum>
+  <w:abstractNum w:abstractNumId="4">
+    <w:nsid w:val="5B5644D7"/>
+    <w:multiLevelType w:val="hybridMultilevel"/>
+    <w:tmpl w:val="82E0381E"/>
+    <w:lvl w:ilvl="0" w:tplc="04130001">
+      <w:start w:val="1"/>
+      <w:numFmt w:val="bullet"/>
+      <w:lvlText w:val=""/>
+      <w:lvlJc w:val="left"/>
+      <w:pPr>
+        <w:ind w:left="720" w:hanging="360"/>
+      </w:pPr>
+      <w:rPr>
+        <w:rFonts w:ascii="Symbol" w:hAnsi="Symbol" w:hint="default"/>
+      </w:rPr>
+    </w:lvl>
+    <w:lvl w:ilvl="1" w:tplc="04130003" w:tentative="1">
+      <w:start w:val="1"/>
+      <w:numFmt w:val="bullet"/>
+      <w:lvlText w:val="o"/>
+      <w:lvlJc w:val="left"/>
+      <w:pPr>
+        <w:ind w:left="1440" w:hanging="360"/>
+      </w:pPr>
+      <w:rPr>
+        <w:rFonts w:ascii="Courier New" w:hAnsi="Courier New" w:cs="Courier New" w:hint="default"/>
+      </w:rPr>
+    </w:lvl>
+    <w:lvl w:ilvl="2" w:tplc="04130005" w:tentative="1">
+      <w:start w:val="1"/>
+      <w:numFmt w:val="bullet"/>
+      <w:lvlText w:val=""/>
+      <w:lvlJc w:val="left"/>
+      <w:pPr>
+        <w:ind w:left="2160" w:hanging="360"/>
+      </w:pPr>
+      <w:rPr>
+        <w:rFonts w:ascii="Wingdings" w:hAnsi="Wingdings" w:hint="default"/>
+      </w:rPr>
+    </w:lvl>
+    <w:lvl w:ilvl="3" w:tplc="04130001" w:tentative="1">
+      <w:start w:val="1"/>
+      <w:numFmt w:val="bullet"/>
+      <w:lvlText w:val=""/>
+      <w:lvlJc w:val="left"/>
+      <w:pPr>
+        <w:ind w:left="2880" w:hanging="360"/>
+      </w:pPr>
+      <w:rPr>
+        <w:rFonts w:ascii="Symbol" w:hAnsi="Symbol" w:hint="default"/>
+      </w:rPr>
+    </w:lvl>
+    <w:lvl w:ilvl="4" w:tplc="04130003" w:tentative="1">
+      <w:start w:val="1"/>
+      <w:numFmt w:val="bullet"/>
+      <w:lvlText w:val="o"/>
+      <w:lvlJc w:val="left"/>
+      <w:pPr>
+        <w:ind w:left="3600" w:hanging="360"/>
+      </w:pPr>
+      <w:rPr>
+        <w:rFonts w:ascii="Courier New" w:hAnsi="Courier New" w:cs="Courier New" w:hint="default"/>
+      </w:rPr>
+    </w:lvl>
+    <w:lvl w:ilvl="5" w:tplc="04130005" w:tentative="1">
+      <w:start w:val="1"/>
+      <w:numFmt w:val="bullet"/>
+      <w:lvlText w:val=""/>
+      <w:lvlJc w:val="left"/>
+      <w:pPr>
+        <w:ind w:left="4320" w:hanging="360"/>
+      </w:pPr>
+      <w:rPr>
+        <w:rFonts w:ascii="Wingdings" w:hAnsi="Wingdings" w:hint="default"/>
+      </w:rPr>
+    </w:lvl>
+    <w:lvl w:ilvl="6" w:tplc="04130001" w:tentative="1">
+      <w:start w:val="1"/>
+      <w:numFmt w:val="bullet"/>
+      <w:lvlText w:val=""/>
+      <w:lvlJc w:val="left"/>
+      <w:pPr>
+        <w:ind w:left="5040" w:hanging="360"/>
+      </w:pPr>
+      <w:rPr>
+        <w:rFonts w:ascii="Symbol" w:hAnsi="Symbol" w:hint="default"/>
+      </w:rPr>
+    </w:lvl>
+    <w:lvl w:ilvl="7" w:tplc="04130003" w:tentative="1">
+      <w:start w:val="1"/>
+      <w:numFmt w:val="bullet"/>
+      <w:lvlText w:val="o"/>
+      <w:lvlJc w:val="left"/>
+      <w:pPr>
+        <w:ind w:left="5760" w:hanging="360"/>
+      </w:pPr>
+      <w:rPr>
+        <w:rFonts w:ascii="Courier New" w:hAnsi="Courier New" w:cs="Courier New" w:hint="default"/>
+      </w:rPr>
+    </w:lvl>
+    <w:lvl w:ilvl="8" w:tplc="04130005" w:tentative="1">
+      <w:start w:val="1"/>
+      <w:numFmt w:val="bullet"/>
+      <w:lvlText w:val=""/>
+      <w:lvlJc w:val="left"/>
+      <w:pPr>
+        <w:ind w:left="6480" w:hanging="360"/>
+      </w:pPr>
+      <w:rPr>
+        <w:rFonts w:ascii="Wingdings" w:hAnsi="Wingdings" w:hint="default"/>
+      </w:rPr>
+    </w:lvl>
+  </w:abstractNum>
+  <w:abstractNum w:abstractNumId="5">
+    <w:nsid w:val="5F9102F0"/>
+    <w:multiLevelType w:val="hybridMultilevel"/>
+    <w:tmpl w:val="D9262A6C"/>
+    <w:lvl w:ilvl="0" w:tplc="04130001">
+      <w:start w:val="1"/>
+      <w:numFmt w:val="bullet"/>
+      <w:lvlText w:val=""/>
+      <w:lvlJc w:val="left"/>
+      <w:pPr>
+        <w:ind w:left="720" w:hanging="360"/>
+      </w:pPr>
+      <w:rPr>
+        <w:rFonts w:ascii="Symbol" w:hAnsi="Symbol" w:hint="default"/>
+      </w:rPr>
+    </w:lvl>
+    <w:lvl w:ilvl="1" w:tplc="04130003" w:tentative="1">
+      <w:start w:val="1"/>
+      <w:numFmt w:val="bullet"/>
+      <w:lvlText w:val="o"/>
+      <w:lvlJc w:val="left"/>
+      <w:pPr>
+        <w:ind w:left="1440" w:hanging="360"/>
+      </w:pPr>
+      <w:rPr>
+        <w:rFonts w:ascii="Courier New" w:hAnsi="Courier New" w:cs="Courier New" w:hint="default"/>
+      </w:rPr>
+    </w:lvl>
+    <w:lvl w:ilvl="2" w:tplc="04130005" w:tentative="1">
+      <w:start w:val="1"/>
+      <w:numFmt w:val="bullet"/>
+      <w:lvlText w:val=""/>
+      <w:lvlJc w:val="left"/>
+      <w:pPr>
+        <w:ind w:left="2160" w:hanging="360"/>
+      </w:pPr>
+      <w:rPr>
+        <w:rFonts w:ascii="Wingdings" w:hAnsi="Wingdings" w:hint="default"/>
+      </w:rPr>
+    </w:lvl>
+    <w:lvl w:ilvl="3" w:tplc="04130001" w:tentative="1">
+      <w:start w:val="1"/>
+      <w:numFmt w:val="bullet"/>
+      <w:lvlText w:val=""/>
+      <w:lvlJc w:val="left"/>
+      <w:pPr>
+        <w:ind w:left="2880" w:hanging="360"/>
+      </w:pPr>
+      <w:rPr>
+        <w:rFonts w:ascii="Symbol" w:hAnsi="Symbol" w:hint="default"/>
+      </w:rPr>
+    </w:lvl>
+    <w:lvl w:ilvl="4" w:tplc="04130003" w:tentative="1">
+      <w:start w:val="1"/>
+      <w:numFmt w:val="bullet"/>
+      <w:lvlText w:val="o"/>
+      <w:lvlJc w:val="left"/>
+      <w:pPr>
+        <w:ind w:left="3600" w:hanging="360"/>
+      </w:pPr>
+      <w:rPr>
+        <w:rFonts w:ascii="Courier New" w:hAnsi="Courier New" w:cs="Courier New" w:hint="default"/>
+      </w:rPr>
+    </w:lvl>
+    <w:lvl w:ilvl="5" w:tplc="04130005" w:tentative="1">
+      <w:start w:val="1"/>
+      <w:numFmt w:val="bullet"/>
+      <w:lvlText w:val=""/>
+      <w:lvlJc w:val="left"/>
+      <w:pPr>
+        <w:ind w:left="4320" w:hanging="360"/>
+      </w:pPr>
+      <w:rPr>
+        <w:rFonts w:ascii="Wingdings" w:hAnsi="Wingdings" w:hint="default"/>
+      </w:rPr>
+    </w:lvl>
+    <w:lvl w:ilvl="6" w:tplc="04130001" w:tentative="1">
+      <w:start w:val="1"/>
+      <w:numFmt w:val="bullet"/>
+      <w:lvlText w:val=""/>
+      <w:lvlJc w:val="left"/>
+      <w:pPr>
+        <w:ind w:left="5040" w:hanging="360"/>
+      </w:pPr>
+      <w:rPr>
+        <w:rFonts w:ascii="Symbol" w:hAnsi="Symbol" w:hint="default"/>
+      </w:rPr>
+    </w:lvl>
+    <w:lvl w:ilvl="7" w:tplc="04130003" w:tentative="1">
+      <w:start w:val="1"/>
+      <w:numFmt w:val="bullet"/>
+      <w:lvlText w:val="o"/>
+      <w:lvlJc w:val="left"/>
+      <w:pPr>
+        <w:ind w:left="5760" w:hanging="360"/>
+      </w:pPr>
+      <w:rPr>
+        <w:rFonts w:ascii="Courier New" w:hAnsi="Courier New" w:cs="Courier New" w:hint="default"/>
+      </w:rPr>
+    </w:lvl>
+    <w:lvl w:ilvl="8" w:tplc="04130005" w:tentative="1">
+      <w:start w:val="1"/>
+      <w:numFmt w:val="bullet"/>
+      <w:lvlText w:val=""/>
+      <w:lvlJc w:val="left"/>
+      <w:pPr>
+        <w:ind w:left="6480" w:hanging="360"/>
+      </w:pPr>
+      <w:rPr>
+        <w:rFonts w:ascii="Wingdings" w:hAnsi="Wingdings" w:hint="default"/>
+      </w:rPr>
+    </w:lvl>
+  </w:abstractNum>
+  <w:abstractNum w:abstractNumId="6">
     <w:nsid w:val="7271218A"/>
     <w:multiLevelType w:val="hybridMultilevel"/>
     <w:tmpl w:val="C5E2E1F0"/>
@@ -1148,7 +2357,7 @@
       </w:rPr>
     </w:lvl>
   </w:abstractNum>
-  <w:abstractNum w:abstractNumId="3">
+  <w:abstractNum w:abstractNumId="7">
     <w:nsid w:val="730F68CA"/>
     <w:multiLevelType w:val="hybridMultilevel"/>
     <w:tmpl w:val="B3BE1D9E"/>
@@ -1265,13 +2474,25 @@
     <w:abstractNumId w:val="0"/>
   </w:num>
   <w:num w:numId="2">
-    <w:abstractNumId w:val="3"/>
+    <w:abstractNumId w:val="7"/>
   </w:num>
   <w:num w:numId="3">
-    <w:abstractNumId w:val="2"/>
+    <w:abstractNumId w:val="6"/>
   </w:num>
   <w:num w:numId="4">
     <w:abstractNumId w:val="1"/>
+  </w:num>
+  <w:num w:numId="5">
+    <w:abstractNumId w:val="5"/>
+  </w:num>
+  <w:num w:numId="6">
+    <w:abstractNumId w:val="4"/>
+  </w:num>
+  <w:num w:numId="7">
+    <w:abstractNumId w:val="3"/>
+  </w:num>
+  <w:num w:numId="8">
+    <w:abstractNumId w:val="2"/>
   </w:num>
 </w:numbering>
 </file>

</xml_diff>